<commit_message>
Feedback van ws verwerkt
</commit_message>
<xml_diff>
--- a/Tech Cube/Documents/Tech Cube - Docenten handleiding.docx
+++ b/Tech Cube/Documents/Tech Cube - Docenten handleiding.docx
@@ -2327,7 +2327,7 @@
     <w:p>
       <w:pPr>
         <w:rPr>
-          <w:rFonts w:ascii="HelveticaNeue" w:hAnsi="HelveticaNeue" w:cs="HelveticaNeue"/>
+          <w:rFonts w:ascii="Arial" w:hAnsi="Arial" w:cs="Arial"/>
           <w:sz w:val="24"/>
           <w:szCs w:val="24"/>
         </w:rPr>
@@ -2347,6 +2347,147 @@
           <w:szCs w:val="24"/>
         </w:rPr>
         <w:t>, de leds hebben geen echt adres.</w:t>
+      </w:r>
+    </w:p>
+    <w:p>
+      <w:pPr>
+        <w:rPr>
+          <w:rFonts w:ascii="Arial" w:hAnsi="Arial" w:cs="Arial"/>
+          <w:sz w:val="24"/>
+          <w:szCs w:val="24"/>
+        </w:rPr>
+      </w:pPr>
+      <w:r>
+        <w:rPr>
+          <w:rFonts w:ascii="Arial" w:hAnsi="Arial" w:cs="Arial"/>
+          <w:sz w:val="24"/>
+          <w:szCs w:val="24"/>
+        </w:rPr>
+        <w:br w:type="page"/>
+      </w:r>
+    </w:p>
+    <w:p>
+      <w:pPr>
+        <w:rPr>
+          <w:rFonts w:ascii="HelveticaNeue" w:hAnsi="HelveticaNeue" w:cs="HelveticaNeue"/>
+          <w:sz w:val="24"/>
+          <w:szCs w:val="24"/>
+        </w:rPr>
+      </w:pPr>
+      <w:r>
+        <w:rPr>
+          <w:rFonts w:ascii="HelveticaNeue" w:hAnsi="HelveticaNeue" w:cs="HelveticaNeue"/>
+          <w:sz w:val="24"/>
+          <w:szCs w:val="24"/>
+        </w:rPr>
+        <w:lastRenderedPageBreak/>
+        <w:t>Het testen van een frame kan met een kubus waarop een test firmware staat. Sluit de draden op dezelfde positie aan op deze kubus en op een los frame. De gele draad is het datasignaal, deze komt achter uit de kubus en wordt vooraan links of rechts van het frame aangesloten.</w:t>
+      </w:r>
+    </w:p>
+    <w:p>
+      <w:pPr>
+        <w:keepNext/>
+        <w:jc w:val="center"/>
+      </w:pPr>
+      <w:r>
+        <w:rPr>
+          <w:rFonts w:ascii="HelveticaNeue" w:hAnsi="HelveticaNeue" w:cs="HelveticaNeue"/>
+          <w:noProof/>
+          <w:sz w:val="24"/>
+          <w:szCs w:val="24"/>
+        </w:rPr>
+        <w:drawing>
+          <wp:inline distT="0" distB="0" distL="0" distR="0" wp14:anchorId="4C06FF79" wp14:editId="7252B587">
+            <wp:extent cx="5753100" cy="5648325"/>
+            <wp:effectExtent l="0" t="4763" r="0" b="0"/>
+            <wp:docPr id="426275143" name="Afbeelding 1"/>
+            <wp:cNvGraphicFramePr>
+              <a:graphicFrameLocks xmlns:a="http://schemas.openxmlformats.org/drawingml/2006/main" noChangeAspect="1"/>
+            </wp:cNvGraphicFramePr>
+            <a:graphic xmlns:a="http://schemas.openxmlformats.org/drawingml/2006/main">
+              <a:graphicData uri="http://schemas.openxmlformats.org/drawingml/2006/picture">
+                <pic:pic xmlns:pic="http://schemas.openxmlformats.org/drawingml/2006/picture">
+                  <pic:nvPicPr>
+                    <pic:cNvPr id="0" name="Picture 1"/>
+                    <pic:cNvPicPr>
+                      <a:picLocks noChangeAspect="1" noChangeArrowheads="1"/>
+                    </pic:cNvPicPr>
+                  </pic:nvPicPr>
+                  <pic:blipFill rotWithShape="1">
+                    <a:blip r:embed="rId5" cstate="print">
+                      <a:extLst>
+                        <a:ext uri="{28A0092B-C50C-407E-A947-70E740481C1C}">
+                          <a14:useLocalDpi xmlns:a14="http://schemas.microsoft.com/office/drawing/2010/main" val="0"/>
+                        </a:ext>
+                      </a:extLst>
+                    </a:blip>
+                    <a:srcRect t="17866" b="8561"/>
+                    <a:stretch/>
+                  </pic:blipFill>
+                  <pic:spPr bwMode="auto">
+                    <a:xfrm rot="16200000">
+                      <a:off x="0" y="0"/>
+                      <a:ext cx="5753100" cy="5648325"/>
+                    </a:xfrm>
+                    <a:prstGeom prst="rect">
+                      <a:avLst/>
+                    </a:prstGeom>
+                    <a:noFill/>
+                    <a:ln>
+                      <a:noFill/>
+                    </a:ln>
+                    <a:extLst>
+                      <a:ext uri="{53640926-AAD7-44D8-BBD7-CCE9431645EC}">
+                        <a14:shadowObscured xmlns:a14="http://schemas.microsoft.com/office/drawing/2010/main"/>
+                      </a:ext>
+                    </a:extLst>
+                  </pic:spPr>
+                </pic:pic>
+              </a:graphicData>
+            </a:graphic>
+          </wp:inline>
+        </w:drawing>
+      </w:r>
+    </w:p>
+    <w:p>
+      <w:pPr>
+        <w:pStyle w:val="Bijschrift"/>
+        <w:jc w:val="center"/>
+        <w:rPr>
+          <w:rFonts w:ascii="HelveticaNeue" w:hAnsi="HelveticaNeue" w:cs="HelveticaNeue"/>
+          <w:sz w:val="24"/>
+          <w:szCs w:val="24"/>
+        </w:rPr>
+      </w:pPr>
+      <w:r>
+        <w:t xml:space="preserve">Figuur </w:t>
+      </w:r>
+      <w:r>
+        <w:fldChar w:fldCharType="begin"/>
+      </w:r>
+      <w:r>
+        <w:instrText xml:space="preserve"> SEQ Figuur \* ARABIC </w:instrText>
+      </w:r>
+      <w:r>
+        <w:fldChar w:fldCharType="separate"/>
+      </w:r>
+      <w:r>
+        <w:rPr>
+          <w:noProof/>
+        </w:rPr>
+        <w:t>1</w:t>
+      </w:r>
+      <w:r>
+        <w:fldChar w:fldCharType="end"/>
+      </w:r>
+      <w:r>
+        <w:t xml:space="preserve"> - Links frame (in een</w:t>
+      </w:r>
+      <w:r>
+        <w:t xml:space="preserve"> kubus)</w:t>
+      </w:r>
+      <w:r>
+        <w:t>, rechts kubus met test firmware</w:t>
       </w:r>
     </w:p>
     <w:sectPr>
@@ -3479,6 +3620,25 @@
       </w:tblBorders>
     </w:tblPr>
   </w:style>
+  <w:style w:type="paragraph" w:styleId="Bijschrift">
+    <w:name w:val="caption"/>
+    <w:basedOn w:val="Standaard"/>
+    <w:next w:val="Standaard"/>
+    <w:uiPriority w:val="35"/>
+    <w:unhideWhenUsed/>
+    <w:qFormat/>
+    <w:rsid w:val="00CD25EF"/>
+    <w:pPr>
+      <w:spacing w:after="200" w:line="240" w:lineRule="auto"/>
+    </w:pPr>
+    <w:rPr>
+      <w:i/>
+      <w:iCs/>
+      <w:color w:val="44546A" w:themeColor="text2"/>
+      <w:sz w:val="18"/>
+      <w:szCs w:val="18"/>
+    </w:rPr>
+  </w:style>
 </w:styles>
 </file>
 

</xml_diff>